<commit_message>
added last part of documentation
</commit_message>
<xml_diff>
--- a/Ramos Mario Dominic/documentation.docx
+++ b/Ramos Mario Dominic/documentation.docx
@@ -1933,7 +1933,7 @@
           </mc:Choice>
           <mc:Fallback>
             <w:pict>
-              <v:shapetype w14:anchorId="76441C73" id="_x0000_t11" coordsize="21600,21600" o:spt="11" adj="5400" path="m@0,l@0@0,0@0,0@2@0@2@0,21600@1,21600@1@2,21600@2,21600@0@1@0@1,xe">
+              <v:shapetype w14:anchorId="6AD3A39B" id="_x0000_t11" coordsize="21600,21600" o:spt="11" adj="5400" path="m@0,l@0@0,0@0,0@2@0@2@0,21600@1,21600@1@2,21600@2,21600@0@1@0@1,xe">
                 <v:stroke joinstyle="miter"/>
                 <v:formulas>
                   <v:f eqn="val #0"/>
@@ -3277,7 +3277,7 @@
         <w:pStyle w:val="Heading1"/>
         <w:numPr>
           <w:ilvl w:val="0"/>
-          <w:numId w:val="1"/>
+          <w:numId w:val="5"/>
         </w:numPr>
       </w:pPr>
       <w:bookmarkStart w:id="2" w:name="_Toc19107032"/>
@@ -3289,26 +3289,160 @@
     <w:p>
       <w:pPr>
         <w:pStyle w:val="ListParagraph"/>
-        <w:ind w:left="1080" w:firstLine="360"/>
-        <w:rPr>
-          <w:rFonts w:ascii="Arial" w:hAnsi="Arial" w:cs="Arial"/>
-          <w:sz w:val="24"/>
-          <w:szCs w:val="24"/>
-        </w:rPr>
-      </w:pPr>
-      <w:r>
-        <w:rPr>
-          <w:rFonts w:ascii="Arial" w:hAnsi="Arial" w:cs="Arial"/>
-          <w:sz w:val="24"/>
-          <w:szCs w:val="24"/>
-        </w:rPr>
-        <w:t>Use IEEE format.</w:t>
+        <w:spacing w:after="0" w:line="240" w:lineRule="auto"/>
+        <w:ind w:left="1080" w:right="720"/>
+        <w:rPr>
+          <w:rFonts w:ascii="Calibri" w:eastAsia="Times New Roman" w:hAnsi="Calibri" w:cs="Calibri"/>
+          <w:color w:val="000000"/>
+          <w:lang w:eastAsia="en-PH"/>
+        </w:rPr>
+      </w:pPr>
+      <w:r>
+        <w:rPr>
+          <w:rFonts w:ascii="Calibri" w:eastAsia="Times New Roman" w:hAnsi="Calibri" w:cs="Calibri"/>
+          <w:color w:val="000000"/>
+          <w:lang w:eastAsia="en-PH"/>
+        </w:rPr>
+        <w:t>[1]</w:t>
+      </w:r>
+      <w:r>
+        <w:rPr>
+          <w:rFonts w:ascii="Calibri" w:eastAsia="Times New Roman" w:hAnsi="Calibri" w:cs="Calibri"/>
+          <w:color w:val="000000"/>
+          <w:lang w:eastAsia="en-PH"/>
+        </w:rPr>
+        <w:t xml:space="preserve"> </w:t>
+      </w:r>
+      <w:r>
+        <w:rPr>
+          <w:rFonts w:ascii="Calibri" w:eastAsia="Times New Roman" w:hAnsi="Calibri" w:cs="Calibri"/>
+          <w:color w:val="000000"/>
+          <w:lang w:eastAsia="en-PH"/>
+        </w:rPr>
+        <w:t>“Resume - A Bootstrap 4, Simple Yet Exquisite CV Template,” </w:t>
+      </w:r>
+      <w:proofErr w:type="spellStart"/>
+      <w:r>
+        <w:rPr>
+          <w:rFonts w:ascii="Calibri" w:eastAsia="Times New Roman" w:hAnsi="Calibri" w:cs="Calibri"/>
+          <w:i/>
+          <w:iCs/>
+          <w:color w:val="000000"/>
+          <w:lang w:eastAsia="en-PH"/>
+        </w:rPr>
+        <w:t>ThemeWagon</w:t>
+      </w:r>
+      <w:proofErr w:type="spellEnd"/>
+      <w:r>
+        <w:rPr>
+          <w:rFonts w:ascii="Calibri" w:eastAsia="Times New Roman" w:hAnsi="Calibri" w:cs="Calibri"/>
+          <w:color w:val="000000"/>
+          <w:lang w:eastAsia="en-PH"/>
+        </w:rPr>
+        <w:t>. https://themewagon.com/themes/free-bootstrap-4-cv-template-download/ (accessed Oct. 22, 2022).</w:t>
+      </w:r>
+    </w:p>
+    <w:p>
+      <w:pPr>
+        <w:pStyle w:val="ListParagraph"/>
+        <w:spacing w:after="0" w:line="240" w:lineRule="auto"/>
+        <w:ind w:left="1080" w:right="720"/>
+        <w:rPr>
+          <w:rFonts w:ascii="Calibri" w:eastAsia="Times New Roman" w:hAnsi="Calibri" w:cs="Calibri"/>
+          <w:color w:val="000000"/>
+          <w:lang w:eastAsia="en-PH"/>
+        </w:rPr>
+      </w:pPr>
+      <w:r>
+        <w:rPr>
+          <w:rFonts w:ascii="Calibri" w:eastAsia="Times New Roman" w:hAnsi="Calibri" w:cs="Calibri"/>
+          <w:color w:val="000000"/>
+          <w:lang w:eastAsia="en-PH"/>
+        </w:rPr>
+        <w:t>[2]</w:t>
+      </w:r>
+      <w:r>
+        <w:rPr>
+          <w:rFonts w:ascii="Calibri" w:eastAsia="Times New Roman" w:hAnsi="Calibri" w:cs="Calibri"/>
+          <w:color w:val="000000"/>
+          <w:lang w:eastAsia="en-PH"/>
+        </w:rPr>
+        <w:t xml:space="preserve"> </w:t>
+      </w:r>
+      <w:r>
+        <w:rPr>
+          <w:rFonts w:ascii="Calibri" w:eastAsia="Times New Roman" w:hAnsi="Calibri" w:cs="Calibri"/>
+          <w:color w:val="000000"/>
+          <w:lang w:eastAsia="en-PH"/>
+        </w:rPr>
+        <w:t>“Resume - Start Bootstrap Theme,” </w:t>
+      </w:r>
+      <w:r>
+        <w:rPr>
+          <w:rFonts w:ascii="Calibri" w:eastAsia="Times New Roman" w:hAnsi="Calibri" w:cs="Calibri"/>
+          <w:i/>
+          <w:iCs/>
+          <w:color w:val="000000"/>
+          <w:lang w:eastAsia="en-PH"/>
+        </w:rPr>
+        <w:t>technext.github.io</w:t>
+      </w:r>
+      <w:r>
+        <w:rPr>
+          <w:rFonts w:ascii="Calibri" w:eastAsia="Times New Roman" w:hAnsi="Calibri" w:cs="Calibri"/>
+          <w:color w:val="000000"/>
+          <w:lang w:eastAsia="en-PH"/>
+        </w:rPr>
+        <w:t>. https://technext.github.io/resume-bootstrap4/ (accessed Oct. 22, 2022).</w:t>
+      </w:r>
+    </w:p>
+    <w:p>
+      <w:pPr>
+        <w:spacing w:before="100" w:beforeAutospacing="1" w:after="100" w:afterAutospacing="1" w:line="240" w:lineRule="auto"/>
+      </w:pPr>
+      <w:r>
+        <w:rPr>
+          <w:rFonts w:ascii="Calibri" w:eastAsia="Times New Roman" w:hAnsi="Calibri" w:cs="Calibri"/>
+          <w:color w:val="000000"/>
+          <w:sz w:val="27"/>
+          <w:szCs w:val="27"/>
+          <w:lang w:eastAsia="en-PH"/>
+        </w:rPr>
+        <w:t>‌</w:t>
+      </w:r>
+      <w:r>
+        <w:br/>
+        <w:t xml:space="preserve">Note: List the contributions of your group members </w:t>
+      </w:r>
+    </w:p>
+    <w:p>
+      <w:r>
+        <w:t xml:space="preserve">De Almeida, Carlos: Contributed on executing the command requirements and documentation. </w:t>
+      </w:r>
+    </w:p>
+    <w:p>
+      <w:r>
+        <w:t xml:space="preserve">Piñon, Patricia Paula: Contributed on executing the command requirements and documentation. </w:t>
+      </w:r>
+    </w:p>
+    <w:p>
+      <w:proofErr w:type="spellStart"/>
+      <w:r>
+        <w:t>Viado</w:t>
+      </w:r>
+      <w:proofErr w:type="spellEnd"/>
+      <w:r>
+        <w:t xml:space="preserve">, Anna Mikaela: Contributed on executing the command requirements and documentation. </w:t>
+      </w:r>
+    </w:p>
+    <w:p>
+      <w:r>
+        <w:t>Ramos, Mario Dominic: Contributed on executing the command requirements and documentation.</w:t>
       </w:r>
     </w:p>
     <w:p/>
     <w:p/>
     <w:p/>
-    <w:p/>
     <w:p>
       <w:pPr>
         <w:rPr>
@@ -3420,7 +3554,7 @@
         <mc:AlternateContent>
           <mc:Choice Requires="wps">
             <w:drawing>
-              <wp:anchor distT="0" distB="0" distL="114300" distR="114300" simplePos="0" relativeHeight="251661312" behindDoc="0" locked="0" layoutInCell="1" allowOverlap="1" wp14:anchorId="59FEBFC9" wp14:editId="1D105C03">
+              <wp:anchor distT="0" distB="0" distL="114300" distR="114300" simplePos="0" relativeHeight="251666432" behindDoc="0" locked="0" layoutInCell="1" allowOverlap="1" wp14:anchorId="37D77C55" wp14:editId="60C99C92">
                 <wp:simplePos x="0" y="0"/>
                 <wp:positionH relativeFrom="column">
                   <wp:posOffset>373074</wp:posOffset>
@@ -3469,7 +3603,7 @@
           </mc:Choice>
           <mc:Fallback>
             <w:pict>
-              <v:line w14:anchorId="407F68C8" id="Straight Connector 2" o:spid="_x0000_s1026" style="position:absolute;z-index:251661312;visibility:visible;mso-wrap-style:square;mso-wrap-distance-left:9pt;mso-wrap-distance-top:0;mso-wrap-distance-right:9pt;mso-wrap-distance-bottom:0;mso-position-horizontal:absolute;mso-position-horizontal-relative:text;mso-position-vertical:absolute;mso-position-vertical-relative:text" from="29.4pt,15.85pt" to="248.85pt,15.85pt" o:gfxdata="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" strokecolor="black [3200]" strokeweight=".5pt">
+              <v:line w14:anchorId="70D7D62B" id="Straight Connector 2" o:spid="_x0000_s1026" style="position:absolute;z-index:251666432;visibility:visible;mso-wrap-style:square;mso-wrap-distance-left:9pt;mso-wrap-distance-top:0;mso-wrap-distance-right:9pt;mso-wrap-distance-bottom:0;mso-position-horizontal:absolute;mso-position-horizontal-relative:text;mso-position-vertical:absolute;mso-position-vertical-relative:text" from="29.4pt,15.85pt" to="248.85pt,15.85pt" o:gfxdata="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" strokecolor="black [3200]" strokeweight=".5pt">
                 <v:stroke joinstyle="miter"/>
               </v:line>
             </w:pict>
@@ -3766,6 +3900,95 @@
     </w:lvl>
   </w:abstractNum>
   <w:abstractNum w:abstractNumId="2" w15:restartNumberingAfterBreak="0">
+    <w:nsid w:val="5F2C620A"/>
+    <w:multiLevelType w:val="hybridMultilevel"/>
+    <w:tmpl w:val="88C8FB02"/>
+    <w:lvl w:ilvl="0" w:tplc="FFFFFFFF">
+      <w:start w:val="1"/>
+      <w:numFmt w:val="upperLetter"/>
+      <w:lvlText w:val="%1."/>
+      <w:lvlJc w:val="left"/>
+      <w:pPr>
+        <w:ind w:left="1080" w:hanging="720"/>
+      </w:pPr>
+      <w:rPr>
+        <w:rFonts w:hint="default"/>
+      </w:rPr>
+    </w:lvl>
+    <w:lvl w:ilvl="1" w:tplc="FFFFFFFF" w:tentative="1">
+      <w:start w:val="1"/>
+      <w:numFmt w:val="lowerLetter"/>
+      <w:lvlText w:val="%2."/>
+      <w:lvlJc w:val="left"/>
+      <w:pPr>
+        <w:ind w:left="1440" w:hanging="360"/>
+      </w:pPr>
+    </w:lvl>
+    <w:lvl w:ilvl="2" w:tplc="FFFFFFFF" w:tentative="1">
+      <w:start w:val="1"/>
+      <w:numFmt w:val="lowerRoman"/>
+      <w:lvlText w:val="%3."/>
+      <w:lvlJc w:val="right"/>
+      <w:pPr>
+        <w:ind w:left="2160" w:hanging="180"/>
+      </w:pPr>
+    </w:lvl>
+    <w:lvl w:ilvl="3" w:tplc="FFFFFFFF" w:tentative="1">
+      <w:start w:val="1"/>
+      <w:numFmt w:val="decimal"/>
+      <w:lvlText w:val="%4."/>
+      <w:lvlJc w:val="left"/>
+      <w:pPr>
+        <w:ind w:left="2880" w:hanging="360"/>
+      </w:pPr>
+    </w:lvl>
+    <w:lvl w:ilvl="4" w:tplc="FFFFFFFF" w:tentative="1">
+      <w:start w:val="1"/>
+      <w:numFmt w:val="lowerLetter"/>
+      <w:lvlText w:val="%5."/>
+      <w:lvlJc w:val="left"/>
+      <w:pPr>
+        <w:ind w:left="3600" w:hanging="360"/>
+      </w:pPr>
+    </w:lvl>
+    <w:lvl w:ilvl="5" w:tplc="FFFFFFFF" w:tentative="1">
+      <w:start w:val="1"/>
+      <w:numFmt w:val="lowerRoman"/>
+      <w:lvlText w:val="%6."/>
+      <w:lvlJc w:val="right"/>
+      <w:pPr>
+        <w:ind w:left="4320" w:hanging="180"/>
+      </w:pPr>
+    </w:lvl>
+    <w:lvl w:ilvl="6" w:tplc="FFFFFFFF" w:tentative="1">
+      <w:start w:val="1"/>
+      <w:numFmt w:val="decimal"/>
+      <w:lvlText w:val="%7."/>
+      <w:lvlJc w:val="left"/>
+      <w:pPr>
+        <w:ind w:left="5040" w:hanging="360"/>
+      </w:pPr>
+    </w:lvl>
+    <w:lvl w:ilvl="7" w:tplc="FFFFFFFF" w:tentative="1">
+      <w:start w:val="1"/>
+      <w:numFmt w:val="lowerLetter"/>
+      <w:lvlText w:val="%8."/>
+      <w:lvlJc w:val="left"/>
+      <w:pPr>
+        <w:ind w:left="5760" w:hanging="360"/>
+      </w:pPr>
+    </w:lvl>
+    <w:lvl w:ilvl="8" w:tplc="FFFFFFFF" w:tentative="1">
+      <w:start w:val="1"/>
+      <w:numFmt w:val="lowerRoman"/>
+      <w:lvlText w:val="%9."/>
+      <w:lvlJc w:val="right"/>
+      <w:pPr>
+        <w:ind w:left="6480" w:hanging="180"/>
+      </w:pPr>
+    </w:lvl>
+  </w:abstractNum>
+  <w:abstractNum w:abstractNumId="3" w15:restartNumberingAfterBreak="0">
     <w:nsid w:val="62814152"/>
     <w:multiLevelType w:val="hybridMultilevel"/>
     <w:tmpl w:val="6D3AD43E"/>
@@ -3854,7 +4077,7 @@
       </w:pPr>
     </w:lvl>
   </w:abstractNum>
-  <w:abstractNum w:abstractNumId="3" w15:restartNumberingAfterBreak="0">
+  <w:abstractNum w:abstractNumId="4" w15:restartNumberingAfterBreak="0">
     <w:nsid w:val="71F75DD4"/>
     <w:multiLevelType w:val="hybridMultilevel"/>
     <w:tmpl w:val="88C8FB02"/>
@@ -3944,16 +4167,19 @@
     </w:lvl>
   </w:abstractNum>
   <w:num w:numId="1" w16cid:durableId="396782894">
-    <w:abstractNumId w:val="3"/>
+    <w:abstractNumId w:val="4"/>
   </w:num>
   <w:num w:numId="2" w16cid:durableId="1009714790">
-    <w:abstractNumId w:val="2"/>
+    <w:abstractNumId w:val="3"/>
   </w:num>
   <w:num w:numId="3" w16cid:durableId="626010384">
     <w:abstractNumId w:val="1"/>
   </w:num>
   <w:num w:numId="4" w16cid:durableId="257446988">
     <w:abstractNumId w:val="0"/>
+  </w:num>
+  <w:num w:numId="5" w16cid:durableId="1985618848">
+    <w:abstractNumId w:val="2"/>
   </w:num>
 </w:numbering>
 </file>

</xml_diff>